<commit_message>
doc de capacitação da TAG TABLE
</commit_message>
<xml_diff>
--- a/DOCs de T.I/Capacitação_TAG-Table.docx
+++ b/DOCs de T.I/Capacitação_TAG-Table.docx
@@ -438,8 +438,1183 @@
         <w:rPr>
           <w:rFonts w:ascii="Quicksand" w:hAnsi="Quicksand"/>
         </w:rPr>
-        <w:t>, tendo como base alguns materiais em vídeo, documentação, e suporte individual de membros que já compreendem o assunto. Acompanhe tanto o enunciado, quanto o resultado de cada um dos membros à seguir:</w:t>
-      </w:r>
+        <w:t xml:space="preserve">, tendo como base alguns materiais em vídeo, documentação, e suporte individual de membros que já compreendem o assunto. Acompanhe tanto o enunciado, quanto o resultado de cada um dos membros </w:t>
+      </w:r>
+      <w:r>
+        <w:rPr>
+          <w:rFonts w:ascii="Quicksand" w:hAnsi="Quicksand"/>
+        </w:rPr>
+        <w:t>a</w:t>
+      </w:r>
+      <w:r>
+        <w:rPr>
+          <w:rFonts w:ascii="Quicksand" w:hAnsi="Quicksand"/>
+        </w:rPr>
+        <w:t xml:space="preserve"> seguir:</w:t>
+      </w:r>
+    </w:p>
+    <w:p>
+      <w:pPr>
+        <w:pStyle w:val="OMNIText"/>
+        <w:rPr>
+          <w:rFonts w:ascii="Quicksand" w:hAnsi="Quicksand"/>
+        </w:rPr>
+      </w:pPr>
+    </w:p>
+    <w:p>
+      <w:pPr>
+        <w:rPr>
+          <w:rFonts w:ascii="Quicksand" w:eastAsia="Century Gothic" w:hAnsi="Quicksand" w:cs="Century Gothic"/>
+          <w:b/>
+          <w:bCs/>
+          <w:color w:val="000000" w:themeColor="text1"/>
+          <w:sz w:val="28"/>
+          <w:szCs w:val="28"/>
+        </w:rPr>
+      </w:pPr>
+      <w:r>
+        <w:rPr>
+          <w:rFonts w:ascii="Quicksand" w:hAnsi="Quicksand"/>
+          <w:b/>
+          <w:bCs/>
+          <w:sz w:val="28"/>
+          <w:szCs w:val="28"/>
+        </w:rPr>
+        <w:br w:type="page"/>
+      </w:r>
+    </w:p>
+    <w:p>
+      <w:pPr>
+        <w:pStyle w:val="OMNIText"/>
+        <w:rPr>
+          <w:rFonts w:ascii="Quicksand" w:hAnsi="Quicksand"/>
+        </w:rPr>
+      </w:pPr>
+      <w:bookmarkStart w:id="0" w:name="_Hlk101942027"/>
+      <w:r>
+        <w:rPr>
+          <w:rFonts w:ascii="Quicksand" w:hAnsi="Quicksand"/>
+          <w:b/>
+          <w:bCs/>
+          <w:sz w:val="28"/>
+          <w:szCs w:val="28"/>
+        </w:rPr>
+        <w:lastRenderedPageBreak/>
+        <w:t>Exercício 1:</w:t>
+      </w:r>
+      <w:r>
+        <w:rPr>
+          <w:rFonts w:ascii="Quicksand" w:hAnsi="Quicksand"/>
+        </w:rPr>
+        <w:t xml:space="preserve"> Pesquisem e estudem o material disponibilizado abaixo sobre a </w:t>
+      </w:r>
+      <w:bookmarkEnd w:id="0"/>
+      <w:r>
+        <w:rPr>
+          <w:rFonts w:ascii="Quicksand" w:hAnsi="Quicksand"/>
+          <w:b/>
+          <w:bCs/>
+        </w:rPr>
+        <w:t>TAG TABLE</w:t>
+      </w:r>
+      <w:r>
+        <w:rPr>
+          <w:rFonts w:ascii="Quicksand" w:hAnsi="Quicksand"/>
+        </w:rPr>
+        <w:t xml:space="preserve"> no </w:t>
+      </w:r>
+      <w:r>
+        <w:rPr>
+          <w:rFonts w:ascii="Quicksand" w:hAnsi="Quicksand"/>
+          <w:i/>
+          <w:iCs/>
+        </w:rPr>
+        <w:t>HTML</w:t>
+      </w:r>
+      <w:r>
+        <w:rPr>
+          <w:rFonts w:ascii="Quicksand" w:hAnsi="Quicksand"/>
+        </w:rPr>
+        <w:t xml:space="preserve">, entendam suas </w:t>
+      </w:r>
+      <w:r>
+        <w:rPr>
+          <w:rFonts w:ascii="Quicksand" w:hAnsi="Quicksand"/>
+          <w:i/>
+          <w:iCs/>
+        </w:rPr>
+        <w:t>TAGS</w:t>
+      </w:r>
+      <w:r>
+        <w:rPr>
+          <w:rFonts w:ascii="Quicksand" w:hAnsi="Quicksand"/>
+        </w:rPr>
+        <w:t xml:space="preserve"> dependentes, estrutura e formas de estilização</w:t>
+      </w:r>
+      <w:r>
+        <w:rPr>
+          <w:rFonts w:ascii="Quicksand" w:hAnsi="Quicksand"/>
+        </w:rPr>
+        <w:t>.</w:t>
+      </w:r>
+    </w:p>
+    <w:p>
+      <w:pPr>
+        <w:pStyle w:val="OMNIText"/>
+        <w:jc w:val="center"/>
+        <w:rPr>
+          <w:rFonts w:ascii="Quicksand" w:hAnsi="Quicksand"/>
+          <w:b/>
+          <w:bCs/>
+        </w:rPr>
+      </w:pPr>
+      <w:r>
+        <w:rPr>
+          <w:rFonts w:ascii="Quicksand" w:hAnsi="Quicksand"/>
+          <w:b/>
+          <w:bCs/>
+        </w:rPr>
+        <w:drawing>
+          <wp:anchor distT="0" distB="0" distL="114300" distR="114300" simplePos="0" relativeHeight="251658240" behindDoc="0" locked="0" layoutInCell="1" allowOverlap="1" wp14:anchorId="2CC23CEA" wp14:editId="1AC975D9">
+            <wp:simplePos x="0" y="0"/>
+            <wp:positionH relativeFrom="margin">
+              <wp:posOffset>-81280</wp:posOffset>
+            </wp:positionH>
+            <wp:positionV relativeFrom="paragraph">
+              <wp:posOffset>511175</wp:posOffset>
+            </wp:positionV>
+            <wp:extent cx="2305050" cy="1257300"/>
+            <wp:effectExtent l="152400" t="152400" r="361950" b="361950"/>
+            <wp:wrapSquare wrapText="bothSides"/>
+            <wp:docPr id="1" name="video1" descr="Uma imagem contendo Diagrama&#10;&#10;Descrição gerada automaticamente">
+              <a:hlinkClick xmlns:a="http://schemas.openxmlformats.org/drawingml/2006/main" r:id="rId4"/>
+            </wp:docPr>
+            <wp:cNvGraphicFramePr>
+              <a:graphicFrameLocks xmlns:a="http://schemas.openxmlformats.org/drawingml/2006/main" noChangeAspect="1"/>
+            </wp:cNvGraphicFramePr>
+            <a:graphic xmlns:a="http://schemas.openxmlformats.org/drawingml/2006/main">
+              <a:graphicData uri="http://schemas.openxmlformats.org/drawingml/2006/picture">
+                <pic:pic xmlns:pic="http://schemas.openxmlformats.org/drawingml/2006/picture">
+                  <pic:nvPicPr>
+                    <pic:cNvPr id="1" name="video1" descr="Uma imagem contendo Diagrama&#10;&#10;Descrição gerada automaticamente">
+                      <a:hlinkClick r:id="rId4"/>
+                    </pic:cNvPr>
+                    <pic:cNvPicPr/>
+                  </pic:nvPicPr>
+                  <pic:blipFill>
+                    <a:blip r:embed="rId5">
+                      <a:extLst>
+                        <a:ext uri="{28A0092B-C50C-407E-A947-70E740481C1C}">
+                          <a14:useLocalDpi xmlns:a14="http://schemas.microsoft.com/office/drawing/2010/main" val="0"/>
+                        </a:ext>
+                      </a:extLst>
+                    </a:blip>
+                    <a:stretch>
+                      <a:fillRect/>
+                    </a:stretch>
+                  </pic:blipFill>
+                  <pic:spPr>
+                    <a:xfrm>
+                      <a:off x="0" y="0"/>
+                      <a:ext cx="2305050" cy="1257300"/>
+                    </a:xfrm>
+                    <a:prstGeom prst="rect">
+                      <a:avLst/>
+                    </a:prstGeom>
+                    <a:ln>
+                      <a:noFill/>
+                    </a:ln>
+                    <a:effectLst>
+                      <a:outerShdw blurRad="292100" dist="139700" dir="2700000" algn="tl" rotWithShape="0">
+                        <a:srgbClr val="333333">
+                          <a:alpha val="65000"/>
+                        </a:srgbClr>
+                      </a:outerShdw>
+                    </a:effectLst>
+                  </pic:spPr>
+                </pic:pic>
+              </a:graphicData>
+            </a:graphic>
+          </wp:anchor>
+        </w:drawing>
+      </w:r>
+      <w:r>
+        <w:rPr>
+          <w:rFonts w:ascii="Quicksand" w:hAnsi="Quicksand"/>
+          <w:b/>
+          <w:bCs/>
+          <w:noProof/>
+        </w:rPr>
+        <mc:AlternateContent>
+          <mc:Choice Requires="wps">
+            <w:drawing>
+              <wp:anchor distT="45720" distB="45720" distL="114300" distR="114300" simplePos="0" relativeHeight="251663360" behindDoc="0" locked="0" layoutInCell="1" allowOverlap="1" wp14:anchorId="20962D17" wp14:editId="223D0A86">
+                <wp:simplePos x="0" y="0"/>
+                <wp:positionH relativeFrom="margin">
+                  <wp:posOffset>-190500</wp:posOffset>
+                </wp:positionH>
+                <wp:positionV relativeFrom="paragraph">
+                  <wp:posOffset>1828165</wp:posOffset>
+                </wp:positionV>
+                <wp:extent cx="2524125" cy="1404620"/>
+                <wp:effectExtent l="0" t="0" r="0" b="3810"/>
+                <wp:wrapSquare wrapText="bothSides"/>
+                <wp:docPr id="3" name="Caixa de Texto 2"/>
+                <wp:cNvGraphicFramePr>
+                  <a:graphicFrameLocks xmlns:a="http://schemas.openxmlformats.org/drawingml/2006/main"/>
+                </wp:cNvGraphicFramePr>
+                <a:graphic xmlns:a="http://schemas.openxmlformats.org/drawingml/2006/main">
+                  <a:graphicData uri="http://schemas.microsoft.com/office/word/2010/wordprocessingShape">
+                    <wps:wsp>
+                      <wps:cNvSpPr txBox="1">
+                        <a:spLocks noChangeArrowheads="1"/>
+                      </wps:cNvSpPr>
+                      <wps:spPr bwMode="auto">
+                        <a:xfrm>
+                          <a:off x="0" y="0"/>
+                          <a:ext cx="2524125" cy="1404620"/>
+                        </a:xfrm>
+                        <a:prstGeom prst="rect">
+                          <a:avLst/>
+                        </a:prstGeom>
+                        <a:noFill/>
+                        <a:ln w="9525">
+                          <a:noFill/>
+                          <a:miter lim="800000"/>
+                          <a:headEnd/>
+                          <a:tailEnd/>
+                        </a:ln>
+                      </wps:spPr>
+                      <wps:txbx>
+                        <w:txbxContent>
+                          <w:p>
+                            <w:pPr>
+                              <w:rPr>
+                                <w:rFonts w:ascii="Quicksand" w:hAnsi="Quicksand"/>
+                                <w:sz w:val="18"/>
+                                <w:szCs w:val="18"/>
+                              </w:rPr>
+                            </w:pPr>
+                            <w:hyperlink r:id="rId6" w:history="1">
+                              <w:r>
+                                <w:rPr>
+                                  <w:rStyle w:val="Hyperlink"/>
+                                  <w:rFonts w:ascii="Quicksand" w:hAnsi="Quicksand"/>
+                                  <w:sz w:val="18"/>
+                                  <w:szCs w:val="18"/>
+                                </w:rPr>
+                                <w:t>https://www.youtube.com/watch?v=lS1HbfJig28&amp;t=4s&amp;ab_channel=KawaAcademy</w:t>
+                              </w:r>
+                            </w:hyperlink>
+                          </w:p>
+                        </w:txbxContent>
+                      </wps:txbx>
+                      <wps:bodyPr rot="0" vert="horz" wrap="square" lIns="91440" tIns="45720" rIns="91440" bIns="45720" anchor="t" anchorCtr="0">
+                        <a:spAutoFit/>
+                      </wps:bodyPr>
+                    </wps:wsp>
+                  </a:graphicData>
+                </a:graphic>
+                <wp14:sizeRelH relativeFrom="margin">
+                  <wp14:pctWidth>0</wp14:pctWidth>
+                </wp14:sizeRelH>
+                <wp14:sizeRelV relativeFrom="margin">
+                  <wp14:pctHeight>20000</wp14:pctHeight>
+                </wp14:sizeRelV>
+              </wp:anchor>
+            </w:drawing>
+          </mc:Choice>
+          <mc:Fallback>
+            <w:pict>
+              <v:shapetype w14:anchorId="20962D17" id="_x0000_t202" coordsize="21600,21600" o:spt="202" path="m,l,21600r21600,l21600,xe">
+                <v:stroke joinstyle="miter"/>
+                <v:path gradientshapeok="t" o:connecttype="rect"/>
+              </v:shapetype>
+              <v:shape id="Caixa de Texto 2" o:spid="_x0000_s1026" type="#_x0000_t202" style="position:absolute;left:0;text-align:left;margin-left:-15pt;margin-top:143.95pt;width:198.75pt;height:110.6pt;z-index:251663360;visibility:visible;mso-wrap-style:square;mso-width-percent:0;mso-height-percent:200;mso-wrap-distance-left:9pt;mso-wrap-distance-top:3.6pt;mso-wrap-distance-right:9pt;mso-wrap-distance-bottom:3.6pt;mso-position-horizontal:absolute;mso-position-horizontal-relative:margin;mso-position-vertical:absolute;mso-position-vertical-relative:text;mso-width-percent:0;mso-height-percent:200;mso-width-relative:margin;mso-height-relative:margin;v-text-anchor:top" o:gfxdata="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" filled="f" stroked="f">
+                <v:textbox style="mso-fit-shape-to-text:t">
+                  <w:txbxContent>
+                    <w:p>
+                      <w:pPr>
+                        <w:rPr>
+                          <w:rFonts w:ascii="Quicksand" w:hAnsi="Quicksand"/>
+                          <w:sz w:val="18"/>
+                          <w:szCs w:val="18"/>
+                        </w:rPr>
+                      </w:pPr>
+                      <w:hyperlink r:id="rId7" w:history="1">
+                        <w:r>
+                          <w:rPr>
+                            <w:rStyle w:val="Hyperlink"/>
+                            <w:rFonts w:ascii="Quicksand" w:hAnsi="Quicksand"/>
+                            <w:sz w:val="18"/>
+                            <w:szCs w:val="18"/>
+                          </w:rPr>
+                          <w:t>https://www.youtube.com/watch?v=lS1HbfJig28&amp;t=4s&amp;ab_channel=KawaAcademy</w:t>
+                        </w:r>
+                      </w:hyperlink>
+                    </w:p>
+                  </w:txbxContent>
+                </v:textbox>
+                <w10:wrap type="square" anchorx="margin"/>
+              </v:shape>
+            </w:pict>
+          </mc:Fallback>
+        </mc:AlternateContent>
+      </w:r>
+      <w:r>
+        <w:rPr>
+          <w:rFonts w:ascii="Quicksand" w:hAnsi="Quicksand"/>
+          <w:b/>
+          <w:bCs/>
+          <w:noProof/>
+        </w:rPr>
+        <mc:AlternateContent>
+          <mc:Choice Requires="wps">
+            <w:drawing>
+              <wp:anchor distT="45720" distB="45720" distL="114300" distR="114300" simplePos="0" relativeHeight="251661312" behindDoc="0" locked="0" layoutInCell="1" allowOverlap="1" wp14:anchorId="371CF3ED" wp14:editId="715342F8">
+                <wp:simplePos x="0" y="0"/>
+                <wp:positionH relativeFrom="margin">
+                  <wp:posOffset>3000375</wp:posOffset>
+                </wp:positionH>
+                <wp:positionV relativeFrom="paragraph">
+                  <wp:posOffset>1828165</wp:posOffset>
+                </wp:positionV>
+                <wp:extent cx="2524125" cy="1404620"/>
+                <wp:effectExtent l="0" t="0" r="0" b="3810"/>
+                <wp:wrapSquare wrapText="bothSides"/>
+                <wp:docPr id="217" name="Caixa de Texto 2"/>
+                <wp:cNvGraphicFramePr>
+                  <a:graphicFrameLocks xmlns:a="http://schemas.openxmlformats.org/drawingml/2006/main"/>
+                </wp:cNvGraphicFramePr>
+                <a:graphic xmlns:a="http://schemas.openxmlformats.org/drawingml/2006/main">
+                  <a:graphicData uri="http://schemas.microsoft.com/office/word/2010/wordprocessingShape">
+                    <wps:wsp>
+                      <wps:cNvSpPr txBox="1">
+                        <a:spLocks noChangeArrowheads="1"/>
+                      </wps:cNvSpPr>
+                      <wps:spPr bwMode="auto">
+                        <a:xfrm>
+                          <a:off x="0" y="0"/>
+                          <a:ext cx="2524125" cy="1404620"/>
+                        </a:xfrm>
+                        <a:prstGeom prst="rect">
+                          <a:avLst/>
+                        </a:prstGeom>
+                        <a:noFill/>
+                        <a:ln w="9525">
+                          <a:noFill/>
+                          <a:miter lim="800000"/>
+                          <a:headEnd/>
+                          <a:tailEnd/>
+                        </a:ln>
+                      </wps:spPr>
+                      <wps:txbx>
+                        <w:txbxContent>
+                          <w:p>
+                            <w:pPr>
+                              <w:rPr>
+                                <w:rFonts w:ascii="Quicksand" w:hAnsi="Quicksand"/>
+                                <w:sz w:val="18"/>
+                                <w:szCs w:val="18"/>
+                              </w:rPr>
+                            </w:pPr>
+                            <w:hyperlink r:id="rId8" w:history="1">
+                              <w:r>
+                                <w:rPr>
+                                  <w:rStyle w:val="Hyperlink"/>
+                                  <w:rFonts w:ascii="Quicksand" w:hAnsi="Quicksand"/>
+                                  <w:sz w:val="18"/>
+                                  <w:szCs w:val="18"/>
+                                </w:rPr>
+                                <w:t>https://www.youtube.com/watch?v=IGBRYTpgyg4&amp;t=1211s&amp;ab_channel=FollowAndrew</w:t>
+                              </w:r>
+                            </w:hyperlink>
+                          </w:p>
+                        </w:txbxContent>
+                      </wps:txbx>
+                      <wps:bodyPr rot="0" vert="horz" wrap="square" lIns="91440" tIns="45720" rIns="91440" bIns="45720" anchor="t" anchorCtr="0">
+                        <a:spAutoFit/>
+                      </wps:bodyPr>
+                    </wps:wsp>
+                  </a:graphicData>
+                </a:graphic>
+                <wp14:sizeRelH relativeFrom="margin">
+                  <wp14:pctWidth>0</wp14:pctWidth>
+                </wp14:sizeRelH>
+                <wp14:sizeRelV relativeFrom="margin">
+                  <wp14:pctHeight>20000</wp14:pctHeight>
+                </wp14:sizeRelV>
+              </wp:anchor>
+            </w:drawing>
+          </mc:Choice>
+          <mc:Fallback>
+            <w:pict>
+              <v:shape w14:anchorId="371CF3ED" id="_x0000_s1027" type="#_x0000_t202" style="position:absolute;left:0;text-align:left;margin-left:236.25pt;margin-top:143.95pt;width:198.75pt;height:110.6pt;z-index:251661312;visibility:visible;mso-wrap-style:square;mso-width-percent:0;mso-height-percent:200;mso-wrap-distance-left:9pt;mso-wrap-distance-top:3.6pt;mso-wrap-distance-right:9pt;mso-wrap-distance-bottom:3.6pt;mso-position-horizontal:absolute;mso-position-horizontal-relative:margin;mso-position-vertical:absolute;mso-position-vertical-relative:text;mso-width-percent:0;mso-height-percent:200;mso-width-relative:margin;mso-height-relative:margin;v-text-anchor:top" o:gfxdata="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" filled="f" stroked="f">
+                <v:textbox style="mso-fit-shape-to-text:t">
+                  <w:txbxContent>
+                    <w:p>
+                      <w:pPr>
+                        <w:rPr>
+                          <w:rFonts w:ascii="Quicksand" w:hAnsi="Quicksand"/>
+                          <w:sz w:val="18"/>
+                          <w:szCs w:val="18"/>
+                        </w:rPr>
+                      </w:pPr>
+                      <w:hyperlink r:id="rId9" w:history="1">
+                        <w:r>
+                          <w:rPr>
+                            <w:rStyle w:val="Hyperlink"/>
+                            <w:rFonts w:ascii="Quicksand" w:hAnsi="Quicksand"/>
+                            <w:sz w:val="18"/>
+                            <w:szCs w:val="18"/>
+                          </w:rPr>
+                          <w:t>https://www.youtube.com/watch?v=IGBRYTpgyg4&amp;t=1211s&amp;ab_channel=FollowAndrew</w:t>
+                        </w:r>
+                      </w:hyperlink>
+                    </w:p>
+                  </w:txbxContent>
+                </v:textbox>
+                <w10:wrap type="square" anchorx="margin"/>
+              </v:shape>
+            </w:pict>
+          </mc:Fallback>
+        </mc:AlternateContent>
+      </w:r>
+      <w:r>
+        <w:rPr>
+          <w:rFonts w:ascii="Quicksand" w:hAnsi="Quicksand"/>
+          <w:b/>
+          <w:bCs/>
+        </w:rPr>
+        <w:drawing>
+          <wp:anchor distT="0" distB="0" distL="114300" distR="114300" simplePos="0" relativeHeight="251659264" behindDoc="0" locked="0" layoutInCell="1" allowOverlap="1" wp14:anchorId="48EA5796" wp14:editId="7F86CC29">
+            <wp:simplePos x="0" y="0"/>
+            <wp:positionH relativeFrom="column">
+              <wp:posOffset>3006090</wp:posOffset>
+            </wp:positionH>
+            <wp:positionV relativeFrom="paragraph">
+              <wp:posOffset>544830</wp:posOffset>
+            </wp:positionV>
+            <wp:extent cx="2314575" cy="1257300"/>
+            <wp:effectExtent l="152400" t="152400" r="371475" b="361950"/>
+            <wp:wrapSquare wrapText="bothSides"/>
+            <wp:docPr id="2" name="video2" descr="Calendário&#10;&#10;Descrição gerada automaticamente">
+              <a:hlinkClick xmlns:a="http://schemas.openxmlformats.org/drawingml/2006/main" r:id="rId9"/>
+            </wp:docPr>
+            <wp:cNvGraphicFramePr>
+              <a:graphicFrameLocks xmlns:a="http://schemas.openxmlformats.org/drawingml/2006/main" noChangeAspect="1"/>
+            </wp:cNvGraphicFramePr>
+            <a:graphic xmlns:a="http://schemas.openxmlformats.org/drawingml/2006/main">
+              <a:graphicData uri="http://schemas.openxmlformats.org/drawingml/2006/picture">
+                <pic:pic xmlns:pic="http://schemas.openxmlformats.org/drawingml/2006/picture">
+                  <pic:nvPicPr>
+                    <pic:cNvPr id="2" name="video2" descr="Calendário&#10;&#10;Descrição gerada automaticamente">
+                      <a:hlinkClick r:id="rId9"/>
+                    </pic:cNvPr>
+                    <pic:cNvPicPr/>
+                  </pic:nvPicPr>
+                  <pic:blipFill>
+                    <a:blip r:embed="rId10">
+                      <a:extLst>
+                        <a:ext uri="{28A0092B-C50C-407E-A947-70E740481C1C}">
+                          <a14:useLocalDpi xmlns:a14="http://schemas.microsoft.com/office/drawing/2010/main" val="0"/>
+                        </a:ext>
+                      </a:extLst>
+                    </a:blip>
+                    <a:stretch>
+                      <a:fillRect/>
+                    </a:stretch>
+                  </pic:blipFill>
+                  <pic:spPr>
+                    <a:xfrm>
+                      <a:off x="0" y="0"/>
+                      <a:ext cx="2314575" cy="1257300"/>
+                    </a:xfrm>
+                    <a:prstGeom prst="rect">
+                      <a:avLst/>
+                    </a:prstGeom>
+                    <a:ln>
+                      <a:noFill/>
+                    </a:ln>
+                    <a:effectLst>
+                      <a:outerShdw blurRad="292100" dist="139700" dir="2700000" algn="tl" rotWithShape="0">
+                        <a:srgbClr val="333333">
+                          <a:alpha val="65000"/>
+                        </a:srgbClr>
+                      </a:outerShdw>
+                    </a:effectLst>
+                  </pic:spPr>
+                </pic:pic>
+              </a:graphicData>
+            </a:graphic>
+          </wp:anchor>
+        </w:drawing>
+      </w:r>
+      <w:r>
+        <w:rPr>
+          <w:rFonts w:ascii="Quicksand" w:hAnsi="Quicksand"/>
+          <w:b/>
+          <w:bCs/>
+        </w:rPr>
+        <w:t>VÍDEOS</w:t>
+      </w:r>
+    </w:p>
+    <w:p>
+      <w:pPr>
+        <w:pStyle w:val="OMNIText"/>
+        <w:jc w:val="center"/>
+        <w:rPr>
+          <w:rFonts w:ascii="Quicksand" w:hAnsi="Quicksand"/>
+        </w:rPr>
+      </w:pPr>
+      <w:r>
+        <w:rPr>
+          <w:rFonts w:ascii="Quicksand" w:hAnsi="Quicksand"/>
+        </w:rPr>
+        <w:t xml:space="preserve">  </w:t>
+      </w:r>
+    </w:p>
+    <w:p>
+      <w:pPr>
+        <w:pStyle w:val="OMNIText"/>
+        <w:jc w:val="center"/>
+        <w:rPr>
+          <w:rFonts w:ascii="Quicksand" w:hAnsi="Quicksand"/>
+          <w:b/>
+          <w:bCs/>
+        </w:rPr>
+      </w:pPr>
+      <w:r>
+        <w:rPr>
+          <w:rFonts w:ascii="Quicksand" w:hAnsi="Quicksand"/>
+          <w:b/>
+          <w:bCs/>
+          <w:noProof/>
+        </w:rPr>
+        <mc:AlternateContent>
+          <mc:Choice Requires="wps">
+            <w:drawing>
+              <wp:anchor distT="45720" distB="45720" distL="114300" distR="114300" simplePos="0" relativeHeight="251669504" behindDoc="0" locked="0" layoutInCell="1" allowOverlap="1" wp14:anchorId="687E99EC" wp14:editId="5E8863E8">
+                <wp:simplePos x="0" y="0"/>
+                <wp:positionH relativeFrom="margin">
+                  <wp:posOffset>3596640</wp:posOffset>
+                </wp:positionH>
+                <wp:positionV relativeFrom="paragraph">
+                  <wp:posOffset>1148080</wp:posOffset>
+                </wp:positionV>
+                <wp:extent cx="1543050" cy="1404620"/>
+                <wp:effectExtent l="0" t="0" r="0" b="3810"/>
+                <wp:wrapSquare wrapText="bothSides"/>
+                <wp:docPr id="7" name="Caixa de Texto 2"/>
+                <wp:cNvGraphicFramePr>
+                  <a:graphicFrameLocks xmlns:a="http://schemas.openxmlformats.org/drawingml/2006/main"/>
+                </wp:cNvGraphicFramePr>
+                <a:graphic xmlns:a="http://schemas.openxmlformats.org/drawingml/2006/main">
+                  <a:graphicData uri="http://schemas.microsoft.com/office/word/2010/wordprocessingShape">
+                    <wps:wsp>
+                      <wps:cNvSpPr txBox="1">
+                        <a:spLocks noChangeArrowheads="1"/>
+                      </wps:cNvSpPr>
+                      <wps:spPr bwMode="auto">
+                        <a:xfrm>
+                          <a:off x="0" y="0"/>
+                          <a:ext cx="1543050" cy="1404620"/>
+                        </a:xfrm>
+                        <a:prstGeom prst="rect">
+                          <a:avLst/>
+                        </a:prstGeom>
+                        <a:noFill/>
+                        <a:ln w="9525">
+                          <a:noFill/>
+                          <a:miter lim="800000"/>
+                          <a:headEnd/>
+                          <a:tailEnd/>
+                        </a:ln>
+                      </wps:spPr>
+                      <wps:txbx>
+                        <w:txbxContent>
+                          <w:p>
+                            <w:pPr>
+                              <w:rPr>
+                                <w:rFonts w:ascii="Quicksand" w:hAnsi="Quicksand"/>
+                                <w:sz w:val="18"/>
+                                <w:szCs w:val="18"/>
+                              </w:rPr>
+                            </w:pPr>
+                            <w:hyperlink r:id="rId11" w:history="1">
+                              <w:r>
+                                <w:rPr>
+                                  <w:rStyle w:val="Hyperlink"/>
+                                  <w:rFonts w:ascii="Quicksand" w:hAnsi="Quicksand"/>
+                                  <w:sz w:val="18"/>
+                                  <w:szCs w:val="18"/>
+                                </w:rPr>
+                                <w:t>https://www.w3schools.com/tags/tag_table.asp</w:t>
+                              </w:r>
+                            </w:hyperlink>
+                          </w:p>
+                        </w:txbxContent>
+                      </wps:txbx>
+                      <wps:bodyPr rot="0" vert="horz" wrap="square" lIns="91440" tIns="45720" rIns="91440" bIns="45720" anchor="t" anchorCtr="0">
+                        <a:spAutoFit/>
+                      </wps:bodyPr>
+                    </wps:wsp>
+                  </a:graphicData>
+                </a:graphic>
+                <wp14:sizeRelH relativeFrom="margin">
+                  <wp14:pctWidth>0</wp14:pctWidth>
+                </wp14:sizeRelH>
+                <wp14:sizeRelV relativeFrom="margin">
+                  <wp14:pctHeight>20000</wp14:pctHeight>
+                </wp14:sizeRelV>
+              </wp:anchor>
+            </w:drawing>
+          </mc:Choice>
+          <mc:Fallback>
+            <w:pict>
+              <v:shape w14:anchorId="687E99EC" id="_x0000_s1028" type="#_x0000_t202" style="position:absolute;left:0;text-align:left;margin-left:283.2pt;margin-top:90.4pt;width:121.5pt;height:110.6pt;z-index:251669504;visibility:visible;mso-wrap-style:square;mso-width-percent:0;mso-height-percent:200;mso-wrap-distance-left:9pt;mso-wrap-distance-top:3.6pt;mso-wrap-distance-right:9pt;mso-wrap-distance-bottom:3.6pt;mso-position-horizontal:absolute;mso-position-horizontal-relative:margin;mso-position-vertical:absolute;mso-position-vertical-relative:text;mso-width-percent:0;mso-height-percent:200;mso-width-relative:margin;mso-height-relative:margin;v-text-anchor:top" o:gfxdata="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" filled="f" stroked="f">
+                <v:textbox style="mso-fit-shape-to-text:t">
+                  <w:txbxContent>
+                    <w:p>
+                      <w:pPr>
+                        <w:rPr>
+                          <w:rFonts w:ascii="Quicksand" w:hAnsi="Quicksand"/>
+                          <w:sz w:val="18"/>
+                          <w:szCs w:val="18"/>
+                        </w:rPr>
+                      </w:pPr>
+                      <w:hyperlink r:id="rId12" w:history="1">
+                        <w:r>
+                          <w:rPr>
+                            <w:rStyle w:val="Hyperlink"/>
+                            <w:rFonts w:ascii="Quicksand" w:hAnsi="Quicksand"/>
+                            <w:sz w:val="18"/>
+                            <w:szCs w:val="18"/>
+                          </w:rPr>
+                          <w:t>https://www.w3schools.com/tags/tag_table.asp</w:t>
+                        </w:r>
+                      </w:hyperlink>
+                    </w:p>
+                  </w:txbxContent>
+                </v:textbox>
+                <w10:wrap type="square" anchorx="margin"/>
+              </v:shape>
+            </w:pict>
+          </mc:Fallback>
+        </mc:AlternateContent>
+      </w:r>
+      <w:r>
+        <w:rPr>
+          <w:rFonts w:ascii="Quicksand" w:hAnsi="Quicksand"/>
+          <w:b/>
+          <w:bCs/>
+        </w:rPr>
+        <w:drawing>
+          <wp:anchor distT="0" distB="0" distL="114300" distR="114300" simplePos="0" relativeHeight="251665408" behindDoc="0" locked="0" layoutInCell="1" allowOverlap="1" wp14:anchorId="796AE8D5" wp14:editId="1E3B285E">
+            <wp:simplePos x="0" y="0"/>
+            <wp:positionH relativeFrom="column">
+              <wp:posOffset>3977640</wp:posOffset>
+            </wp:positionH>
+            <wp:positionV relativeFrom="paragraph">
+              <wp:posOffset>347980</wp:posOffset>
+            </wp:positionV>
+            <wp:extent cx="828675" cy="600075"/>
+            <wp:effectExtent l="152400" t="152400" r="371475" b="371475"/>
+            <wp:wrapSquare wrapText="bothSides"/>
+            <wp:docPr id="5" name="Imagem 5" descr="Forma&#10;&#10;Descrição gerada automaticamente com confiança baixa">
+              <a:hlinkClick xmlns:a="http://schemas.openxmlformats.org/drawingml/2006/main" r:id="rId12"/>
+            </wp:docPr>
+            <wp:cNvGraphicFramePr>
+              <a:graphicFrameLocks xmlns:a="http://schemas.openxmlformats.org/drawingml/2006/main" noChangeAspect="1"/>
+            </wp:cNvGraphicFramePr>
+            <a:graphic xmlns:a="http://schemas.openxmlformats.org/drawingml/2006/main">
+              <a:graphicData uri="http://schemas.openxmlformats.org/drawingml/2006/picture">
+                <pic:pic xmlns:pic="http://schemas.openxmlformats.org/drawingml/2006/picture">
+                  <pic:nvPicPr>
+                    <pic:cNvPr id="5" name="Imagem 5" descr="Forma&#10;&#10;Descrição gerada automaticamente com confiança baixa">
+                      <a:hlinkClick r:id="rId12"/>
+                    </pic:cNvPr>
+                    <pic:cNvPicPr/>
+                  </pic:nvPicPr>
+                  <pic:blipFill>
+                    <a:blip r:embed="rId13">
+                      <a:extLst>
+                        <a:ext uri="{28A0092B-C50C-407E-A947-70E740481C1C}">
+                          <a14:useLocalDpi xmlns:a14="http://schemas.microsoft.com/office/drawing/2010/main" val="0"/>
+                        </a:ext>
+                      </a:extLst>
+                    </a:blip>
+                    <a:stretch>
+                      <a:fillRect/>
+                    </a:stretch>
+                  </pic:blipFill>
+                  <pic:spPr>
+                    <a:xfrm>
+                      <a:off x="0" y="0"/>
+                      <a:ext cx="828675" cy="600075"/>
+                    </a:xfrm>
+                    <a:prstGeom prst="rect">
+                      <a:avLst/>
+                    </a:prstGeom>
+                    <a:ln>
+                      <a:noFill/>
+                    </a:ln>
+                    <a:effectLst>
+                      <a:outerShdw blurRad="292100" dist="139700" dir="2700000" algn="tl" rotWithShape="0">
+                        <a:srgbClr val="333333">
+                          <a:alpha val="65000"/>
+                        </a:srgbClr>
+                      </a:outerShdw>
+                    </a:effectLst>
+                  </pic:spPr>
+                </pic:pic>
+              </a:graphicData>
+            </a:graphic>
+          </wp:anchor>
+        </w:drawing>
+      </w:r>
+      <w:r>
+        <w:rPr>
+          <w:rFonts w:ascii="Quicksand" w:hAnsi="Quicksand"/>
+          <w:b/>
+          <w:bCs/>
+          <w:noProof/>
+        </w:rPr>
+        <mc:AlternateContent>
+          <mc:Choice Requires="wps">
+            <w:drawing>
+              <wp:anchor distT="45720" distB="45720" distL="114300" distR="114300" simplePos="0" relativeHeight="251667456" behindDoc="0" locked="0" layoutInCell="1" allowOverlap="1" wp14:anchorId="32C797BE" wp14:editId="77B60DC5">
+                <wp:simplePos x="0" y="0"/>
+                <wp:positionH relativeFrom="margin">
+                  <wp:posOffset>266700</wp:posOffset>
+                </wp:positionH>
+                <wp:positionV relativeFrom="paragraph">
+                  <wp:posOffset>1107440</wp:posOffset>
+                </wp:positionV>
+                <wp:extent cx="2162175" cy="1404620"/>
+                <wp:effectExtent l="0" t="0" r="0" b="3810"/>
+                <wp:wrapSquare wrapText="bothSides"/>
+                <wp:docPr id="6" name="Caixa de Texto 2"/>
+                <wp:cNvGraphicFramePr>
+                  <a:graphicFrameLocks xmlns:a="http://schemas.openxmlformats.org/drawingml/2006/main"/>
+                </wp:cNvGraphicFramePr>
+                <a:graphic xmlns:a="http://schemas.openxmlformats.org/drawingml/2006/main">
+                  <a:graphicData uri="http://schemas.microsoft.com/office/word/2010/wordprocessingShape">
+                    <wps:wsp>
+                      <wps:cNvSpPr txBox="1">
+                        <a:spLocks noChangeArrowheads="1"/>
+                      </wps:cNvSpPr>
+                      <wps:spPr bwMode="auto">
+                        <a:xfrm>
+                          <a:off x="0" y="0"/>
+                          <a:ext cx="2162175" cy="1404620"/>
+                        </a:xfrm>
+                        <a:prstGeom prst="rect">
+                          <a:avLst/>
+                        </a:prstGeom>
+                        <a:noFill/>
+                        <a:ln w="9525">
+                          <a:noFill/>
+                          <a:miter lim="800000"/>
+                          <a:headEnd/>
+                          <a:tailEnd/>
+                        </a:ln>
+                      </wps:spPr>
+                      <wps:txbx>
+                        <w:txbxContent>
+                          <w:p>
+                            <w:pPr>
+                              <w:rPr>
+                                <w:rFonts w:ascii="Quicksand" w:hAnsi="Quicksand"/>
+                                <w:sz w:val="18"/>
+                                <w:szCs w:val="18"/>
+                              </w:rPr>
+                            </w:pPr>
+                            <w:hyperlink r:id="rId14" w:history="1">
+                              <w:r>
+                                <w:rPr>
+                                  <w:rStyle w:val="Hyperlink"/>
+                                  <w:rFonts w:ascii="Quicksand" w:hAnsi="Quicksand"/>
+                                  <w:sz w:val="18"/>
+                                  <w:szCs w:val="18"/>
+                                </w:rPr>
+                                <w:t>https://developer.mozilla.org/pt-BR/docs/Web/HTML/Element/table</w:t>
+                              </w:r>
+                            </w:hyperlink>
+                          </w:p>
+                        </w:txbxContent>
+                      </wps:txbx>
+                      <wps:bodyPr rot="0" vert="horz" wrap="square" lIns="91440" tIns="45720" rIns="91440" bIns="45720" anchor="t" anchorCtr="0">
+                        <a:spAutoFit/>
+                      </wps:bodyPr>
+                    </wps:wsp>
+                  </a:graphicData>
+                </a:graphic>
+                <wp14:sizeRelH relativeFrom="margin">
+                  <wp14:pctWidth>0</wp14:pctWidth>
+                </wp14:sizeRelH>
+                <wp14:sizeRelV relativeFrom="margin">
+                  <wp14:pctHeight>20000</wp14:pctHeight>
+                </wp14:sizeRelV>
+              </wp:anchor>
+            </w:drawing>
+          </mc:Choice>
+          <mc:Fallback>
+            <w:pict>
+              <v:shape w14:anchorId="32C797BE" id="_x0000_s1029" type="#_x0000_t202" style="position:absolute;left:0;text-align:left;margin-left:21pt;margin-top:87.2pt;width:170.25pt;height:110.6pt;z-index:251667456;visibility:visible;mso-wrap-style:square;mso-width-percent:0;mso-height-percent:200;mso-wrap-distance-left:9pt;mso-wrap-distance-top:3.6pt;mso-wrap-distance-right:9pt;mso-wrap-distance-bottom:3.6pt;mso-position-horizontal:absolute;mso-position-horizontal-relative:margin;mso-position-vertical:absolute;mso-position-vertical-relative:text;mso-width-percent:0;mso-height-percent:200;mso-width-relative:margin;mso-height-relative:margin;v-text-anchor:top" o:gfxdata="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" filled="f" stroked="f">
+                <v:textbox style="mso-fit-shape-to-text:t">
+                  <w:txbxContent>
+                    <w:p>
+                      <w:pPr>
+                        <w:rPr>
+                          <w:rFonts w:ascii="Quicksand" w:hAnsi="Quicksand"/>
+                          <w:sz w:val="18"/>
+                          <w:szCs w:val="18"/>
+                        </w:rPr>
+                      </w:pPr>
+                      <w:hyperlink r:id="rId15" w:history="1">
+                        <w:r>
+                          <w:rPr>
+                            <w:rStyle w:val="Hyperlink"/>
+                            <w:rFonts w:ascii="Quicksand" w:hAnsi="Quicksand"/>
+                            <w:sz w:val="18"/>
+                            <w:szCs w:val="18"/>
+                          </w:rPr>
+                          <w:t>https://developer.mozilla.org/pt-BR/docs/Web/HTML/Element/table</w:t>
+                        </w:r>
+                      </w:hyperlink>
+                    </w:p>
+                  </w:txbxContent>
+                </v:textbox>
+                <w10:wrap type="square" anchorx="margin"/>
+              </v:shape>
+            </w:pict>
+          </mc:Fallback>
+        </mc:AlternateContent>
+      </w:r>
+      <w:r>
+        <w:rPr>
+          <w:rFonts w:ascii="Quicksand" w:hAnsi="Quicksand"/>
+          <w:b/>
+          <w:bCs/>
+        </w:rPr>
+        <w:t>DOCS</w:t>
+      </w:r>
+    </w:p>
+    <w:p>
+      <w:pPr>
+        <w:pStyle w:val="OMNIText"/>
+        <w:jc w:val="left"/>
+        <w:rPr>
+          <w:rFonts w:ascii="Quicksand" w:hAnsi="Quicksand"/>
+          <w:b/>
+          <w:bCs/>
+        </w:rPr>
+      </w:pPr>
+      <w:r>
+        <w:rPr>
+          <w:rFonts w:ascii="Quicksand" w:hAnsi="Quicksand"/>
+          <w:b/>
+          <w:bCs/>
+        </w:rPr>
+        <w:drawing>
+          <wp:anchor distT="0" distB="0" distL="114300" distR="114300" simplePos="0" relativeHeight="251664384" behindDoc="0" locked="0" layoutInCell="1" allowOverlap="1" wp14:anchorId="1ECBD102" wp14:editId="2629D88F">
+            <wp:simplePos x="0" y="0"/>
+            <wp:positionH relativeFrom="margin">
+              <wp:posOffset>657225</wp:posOffset>
+            </wp:positionH>
+            <wp:positionV relativeFrom="paragraph">
+              <wp:posOffset>103505</wp:posOffset>
+            </wp:positionV>
+            <wp:extent cx="1600200" cy="466725"/>
+            <wp:effectExtent l="152400" t="152400" r="361950" b="371475"/>
+            <wp:wrapSquare wrapText="bothSides"/>
+            <wp:docPr id="4" name="Imagem 4">
+              <a:hlinkClick xmlns:a="http://schemas.openxmlformats.org/drawingml/2006/main" r:id="rId15"/>
+            </wp:docPr>
+            <wp:cNvGraphicFramePr>
+              <a:graphicFrameLocks xmlns:a="http://schemas.openxmlformats.org/drawingml/2006/main" noChangeAspect="1"/>
+            </wp:cNvGraphicFramePr>
+            <a:graphic xmlns:a="http://schemas.openxmlformats.org/drawingml/2006/main">
+              <a:graphicData uri="http://schemas.openxmlformats.org/drawingml/2006/picture">
+                <pic:pic xmlns:pic="http://schemas.openxmlformats.org/drawingml/2006/picture">
+                  <pic:nvPicPr>
+                    <pic:cNvPr id="4" name="Imagem 4">
+                      <a:hlinkClick r:id="rId15"/>
+                    </pic:cNvPr>
+                    <pic:cNvPicPr/>
+                  </pic:nvPicPr>
+                  <pic:blipFill>
+                    <a:blip r:embed="rId16">
+                      <a:extLst>
+                        <a:ext uri="{28A0092B-C50C-407E-A947-70E740481C1C}">
+                          <a14:useLocalDpi xmlns:a14="http://schemas.microsoft.com/office/drawing/2010/main" val="0"/>
+                        </a:ext>
+                      </a:extLst>
+                    </a:blip>
+                    <a:stretch>
+                      <a:fillRect/>
+                    </a:stretch>
+                  </pic:blipFill>
+                  <pic:spPr>
+                    <a:xfrm>
+                      <a:off x="0" y="0"/>
+                      <a:ext cx="1600200" cy="466725"/>
+                    </a:xfrm>
+                    <a:prstGeom prst="rect">
+                      <a:avLst/>
+                    </a:prstGeom>
+                    <a:ln>
+                      <a:noFill/>
+                    </a:ln>
+                    <a:effectLst>
+                      <a:outerShdw blurRad="292100" dist="139700" dir="2700000" algn="tl" rotWithShape="0">
+                        <a:srgbClr val="333333">
+                          <a:alpha val="65000"/>
+                        </a:srgbClr>
+                      </a:outerShdw>
+                    </a:effectLst>
+                  </pic:spPr>
+                </pic:pic>
+              </a:graphicData>
+            </a:graphic>
+          </wp:anchor>
+        </w:drawing>
+      </w:r>
+    </w:p>
+    <w:p>
+      <w:pPr>
+        <w:pStyle w:val="OMNIText"/>
+        <w:jc w:val="left"/>
+        <w:rPr>
+          <w:rFonts w:ascii="Quicksand" w:hAnsi="Quicksand"/>
+          <w:b/>
+          <w:bCs/>
+        </w:rPr>
+      </w:pPr>
+    </w:p>
+    <w:p>
+      <w:pPr>
+        <w:pStyle w:val="OMNIText"/>
+        <w:jc w:val="left"/>
+        <w:rPr>
+          <w:rFonts w:ascii="Quicksand" w:hAnsi="Quicksand"/>
+          <w:b/>
+          <w:bCs/>
+        </w:rPr>
+      </w:pPr>
+    </w:p>
+    <w:p>
+      <w:pPr>
+        <w:pStyle w:val="OMNIText"/>
+        <w:rPr>
+          <w:rFonts w:ascii="Quicksand" w:hAnsi="Quicksand"/>
+          <w:b/>
+          <w:bCs/>
+        </w:rPr>
+      </w:pPr>
+    </w:p>
+    <w:p>
+      <w:pPr>
+        <w:pStyle w:val="OMNIText"/>
+        <w:rPr>
+          <w:rFonts w:ascii="Quicksand" w:hAnsi="Quicksand"/>
+        </w:rPr>
+      </w:pPr>
+      <w:r>
+        <w:rPr>
+          <w:rFonts w:ascii="Quicksand" w:hAnsi="Quicksand"/>
+          <w:b/>
+          <w:bCs/>
+          <w:sz w:val="28"/>
+          <w:szCs w:val="28"/>
+        </w:rPr>
+        <w:t xml:space="preserve">Exercício </w:t>
+      </w:r>
+      <w:r>
+        <w:rPr>
+          <w:rFonts w:ascii="Quicksand" w:hAnsi="Quicksand"/>
+          <w:b/>
+          <w:bCs/>
+          <w:sz w:val="28"/>
+          <w:szCs w:val="28"/>
+        </w:rPr>
+        <w:t>2</w:t>
+      </w:r>
+      <w:r>
+        <w:rPr>
+          <w:rFonts w:ascii="Quicksand" w:hAnsi="Quicksand"/>
+          <w:b/>
+          <w:bCs/>
+          <w:sz w:val="28"/>
+          <w:szCs w:val="28"/>
+        </w:rPr>
+        <w:t>:</w:t>
+      </w:r>
+      <w:r>
+        <w:rPr>
+          <w:rFonts w:ascii="Quicksand" w:hAnsi="Quicksand"/>
+        </w:rPr>
+        <w:t xml:space="preserve"> </w:t>
+      </w:r>
+      <w:r>
+        <w:rPr>
+          <w:rFonts w:ascii="Quicksand" w:hAnsi="Quicksand"/>
+        </w:rPr>
+        <w:t xml:space="preserve">Agora desenvolvam o seguinte exercício: Reproduzam o </w:t>
+      </w:r>
+      <w:r>
+        <w:rPr>
+          <w:rFonts w:ascii="Quicksand" w:hAnsi="Quicksand"/>
+          <w:b/>
+          <w:bCs/>
+        </w:rPr>
+        <w:t>G4</w:t>
+      </w:r>
+      <w:r>
+        <w:rPr>
+          <w:rFonts w:ascii="Quicksand" w:hAnsi="Quicksand"/>
+          <w:b/>
+          <w:bCs/>
+        </w:rPr>
+        <w:t xml:space="preserve"> </w:t>
+      </w:r>
+      <w:r>
+        <w:rPr>
+          <w:rFonts w:ascii="Quicksand" w:hAnsi="Quicksand"/>
+        </w:rPr>
+        <w:t>do Brasileirão Série A, como no exemplo da imagem a seguir:</w:t>
+      </w:r>
+    </w:p>
+    <w:p>
+      <w:pPr>
+        <w:pStyle w:val="OMNIText"/>
+        <w:jc w:val="left"/>
+        <w:rPr>
+          <w:rFonts w:ascii="Quicksand" w:hAnsi="Quicksand"/>
+        </w:rPr>
+      </w:pPr>
+      <w:r>
+        <w:rPr>
+          <w:rFonts w:ascii="Quicksand" w:hAnsi="Quicksand"/>
+        </w:rPr>
+        <w:drawing>
+          <wp:inline distT="0" distB="0" distL="0" distR="0" wp14:anchorId="6F16317C" wp14:editId="79D2A533">
+            <wp:extent cx="5400040" cy="1431925"/>
+            <wp:effectExtent l="152400" t="152400" r="353060" b="358775"/>
+            <wp:docPr id="8" name="Imagem 8" descr="Tela de computador&#10;&#10;Descrição gerada automaticamente"/>
+            <wp:cNvGraphicFramePr>
+              <a:graphicFrameLocks xmlns:a="http://schemas.openxmlformats.org/drawingml/2006/main" noChangeAspect="1"/>
+            </wp:cNvGraphicFramePr>
+            <a:graphic xmlns:a="http://schemas.openxmlformats.org/drawingml/2006/main">
+              <a:graphicData uri="http://schemas.openxmlformats.org/drawingml/2006/picture">
+                <pic:pic xmlns:pic="http://schemas.openxmlformats.org/drawingml/2006/picture">
+                  <pic:nvPicPr>
+                    <pic:cNvPr id="8" name="Imagem 8" descr="Tela de computador&#10;&#10;Descrição gerada automaticamente"/>
+                    <pic:cNvPicPr/>
+                  </pic:nvPicPr>
+                  <pic:blipFill>
+                    <a:blip r:embed="rId17"/>
+                    <a:stretch>
+                      <a:fillRect/>
+                    </a:stretch>
+                  </pic:blipFill>
+                  <pic:spPr>
+                    <a:xfrm>
+                      <a:off x="0" y="0"/>
+                      <a:ext cx="5400040" cy="1431925"/>
+                    </a:xfrm>
+                    <a:prstGeom prst="rect">
+                      <a:avLst/>
+                    </a:prstGeom>
+                    <a:ln>
+                      <a:noFill/>
+                    </a:ln>
+                    <a:effectLst>
+                      <a:outerShdw blurRad="292100" dist="139700" dir="2700000" algn="tl" rotWithShape="0">
+                        <a:srgbClr val="333333">
+                          <a:alpha val="65000"/>
+                        </a:srgbClr>
+                      </a:outerShdw>
+                    </a:effectLst>
+                  </pic:spPr>
+                </pic:pic>
+              </a:graphicData>
+            </a:graphic>
+          </wp:inline>
+        </w:drawing>
+      </w:r>
+    </w:p>
+    <w:p>
+      <w:pPr>
+        <w:pStyle w:val="OMNIText"/>
+        <w:ind w:firstLine="708"/>
+        <w:rPr>
+          <w:rFonts w:ascii="Quicksand" w:hAnsi="Quicksand"/>
+        </w:rPr>
+      </w:pPr>
+      <w:r>
+        <w:rPr>
+          <w:rFonts w:ascii="Quicksand" w:hAnsi="Quicksand"/>
+        </w:rPr>
+        <w:t xml:space="preserve">Use o que você aprendeu com os vídeos sobre </w:t>
+      </w:r>
+      <w:r>
+        <w:rPr>
+          <w:rFonts w:ascii="Quicksand" w:hAnsi="Quicksand"/>
+          <w:b/>
+          <w:bCs/>
+        </w:rPr>
+        <w:t>estrutura</w:t>
+      </w:r>
+      <w:r>
+        <w:rPr>
+          <w:rFonts w:ascii="Quicksand" w:hAnsi="Quicksand"/>
+        </w:rPr>
+        <w:t xml:space="preserve"> </w:t>
+      </w:r>
+      <w:r>
+        <w:rPr>
+          <w:rFonts w:ascii="Quicksand" w:hAnsi="Quicksand"/>
+          <w:b/>
+          <w:bCs/>
+        </w:rPr>
+        <w:t>E</w:t>
+      </w:r>
+      <w:r>
+        <w:rPr>
+          <w:rFonts w:ascii="Quicksand" w:hAnsi="Quicksand"/>
+        </w:rPr>
+        <w:t xml:space="preserve"> </w:t>
+      </w:r>
+      <w:r>
+        <w:rPr>
+          <w:rFonts w:ascii="Quicksand" w:hAnsi="Quicksand"/>
+          <w:b/>
+          <w:bCs/>
+        </w:rPr>
+        <w:t>estilização</w:t>
+      </w:r>
+      <w:r>
+        <w:rPr>
+          <w:rFonts w:ascii="Quicksand" w:hAnsi="Quicksand"/>
+        </w:rPr>
+        <w:t>, e faça semelhante à imagem, não necessariamente sendo exatamente igual, mas que contenha SIM alguma estilização.</w:t>
+      </w:r>
+    </w:p>
+    <w:p>
+      <w:pPr>
+        <w:pStyle w:val="TitleOMNI"/>
+      </w:pPr>
+      <w:r>
+        <w:lastRenderedPageBreak/>
+        <w:t>RESULTADOS</w:t>
+      </w:r>
+    </w:p>
+    <w:p>
+      <w:pPr>
+        <w:pStyle w:val="OMNIText"/>
+      </w:pPr>
     </w:p>
     <w:sectPr>
       <w:pgSz w:w="11906" w:h="16838"/>
@@ -959,6 +2134,29 @@
       <w:szCs w:val="24"/>
     </w:rPr>
   </w:style>
+  <w:style w:type="character" w:styleId="Hyperlink">
+    <w:name w:val="Hyperlink"/>
+    <w:basedOn w:val="Fontepargpadro"/>
+    <w:uiPriority w:val="99"/>
+    <w:unhideWhenUsed/>
+    <w:rsid w:val="00C03096"/>
+    <w:rPr>
+      <w:color w:val="0563C1" w:themeColor="hyperlink"/>
+      <w:u w:val="single"/>
+    </w:rPr>
+  </w:style>
+  <w:style w:type="character" w:styleId="MenoPendente">
+    <w:name w:val="Unresolved Mention"/>
+    <w:basedOn w:val="Fontepargpadro"/>
+    <w:uiPriority w:val="99"/>
+    <w:semiHidden/>
+    <w:unhideWhenUsed/>
+    <w:rsid w:val="00C03096"/>
+    <w:rPr>
+      <w:color w:val="605E5C"/>
+      <w:shd w:val="clear" w:color="auto" w:fill="E1DFDD"/>
+    </w:rPr>
+  </w:style>
 </w:styles>
 </file>
 

</xml_diff>